<commit_message>
Most up to date version of the write up document
</commit_message>
<xml_diff>
--- a/InteractiveAgents - Write up.docx
+++ b/InteractiveAgents - Write up.docx
@@ -263,840 +263,844 @@
           <w:color w:val="000000"/>
           <w:shd w:val="clear" w:color="auto" w:fill="FFFFFF"/>
         </w:rPr>
-        <w:t xml:space="preserve"> to execu</w:t>
+        <w:t xml:space="preserve"> to execute every tick, Change State to run every tick after the Run function to check if any state change needs to be made and an Exit function to be called before the Entry function of the next state</w:t>
+      </w:r>
+      <w:r>
+        <w:rPr>
+          <w:rFonts w:cstheme="minorHAnsi"/>
+          <w:color w:val="000000"/>
+          <w:shd w:val="clear" w:color="auto" w:fill="FFFFFF"/>
+        </w:rPr>
+        <w:t>.</w:t>
+      </w:r>
+      <w:r>
+        <w:rPr>
+          <w:rFonts w:cstheme="minorHAnsi"/>
+          <w:color w:val="000000"/>
+          <w:shd w:val="clear" w:color="auto" w:fill="FFFFFF"/>
+        </w:rPr>
+        <w:t xml:space="preserve"> All these functions help the runtime of a state including being able to handle variables as required.</w:t>
+      </w:r>
+    </w:p>
+    <w:p>
+      <w:pPr>
+        <w:rPr>
+          <w:rFonts w:cstheme="minorHAnsi"/>
+        </w:rPr>
+      </w:pPr>
+      <w:r>
+        <w:rPr>
+          <w:rFonts w:cstheme="minorHAnsi"/>
+        </w:rPr>
+        <w:t>There is also a State Machine</w:t>
+      </w:r>
+      <w:r>
+        <w:rPr>
+          <w:rFonts w:cstheme="minorHAnsi"/>
+        </w:rPr>
+        <w:t xml:space="preserve"> class which does the overall handling of the State Machine, this initiate</w:t>
+      </w:r>
+      <w:r>
+        <w:rPr>
+          <w:rFonts w:cstheme="minorHAnsi"/>
+        </w:rPr>
+        <w:t>s</w:t>
+      </w:r>
+      <w:r>
+        <w:rPr>
+          <w:rFonts w:cstheme="minorHAnsi"/>
+        </w:rPr>
+        <w:t xml:space="preserve"> the </w:t>
+      </w:r>
+      <w:r>
+        <w:rPr>
+          <w:rFonts w:cstheme="minorHAnsi"/>
+        </w:rPr>
+        <w:t>setup</w:t>
+      </w:r>
+      <w:r>
+        <w:rPr>
+          <w:rFonts w:cstheme="minorHAnsi"/>
+        </w:rPr>
+        <w:t xml:space="preserve"> of the states as well as controlling</w:t>
+      </w:r>
+      <w:r>
+        <w:rPr>
+          <w:rFonts w:cstheme="minorHAnsi"/>
+        </w:rPr>
+        <w:t>/calling</w:t>
+      </w:r>
+      <w:r>
+        <w:rPr>
+          <w:rFonts w:cstheme="minorHAnsi"/>
+        </w:rPr>
+        <w:t xml:space="preserve"> the Run and Change State functions of the state every main loop tick.</w:t>
+      </w:r>
+    </w:p>
+    <w:p>
+      <w:pPr>
+        <w:rPr>
+          <w:rFonts w:cstheme="minorHAnsi"/>
+          <w:b/>
+        </w:rPr>
+      </w:pPr>
+    </w:p>
+    <w:p>
+      <w:pPr>
+        <w:rPr>
+          <w:rFonts w:cstheme="minorHAnsi"/>
+          <w:b/>
+        </w:rPr>
+      </w:pPr>
+      <w:r>
+        <w:rPr>
+          <w:rFonts w:cstheme="minorHAnsi"/>
+          <w:b/>
+        </w:rPr>
+        <w:t>Steering Behaviours Implementation</w:t>
+      </w:r>
+    </w:p>
+    <w:p>
+      <w:pPr>
+        <w:rPr>
+          <w:rFonts w:cstheme="minorHAnsi"/>
+          <w:color w:val="000000"/>
+          <w:shd w:val="clear" w:color="auto" w:fill="FFFFFF"/>
+        </w:rPr>
+      </w:pPr>
+      <w:r>
+        <w:rPr>
+          <w:rFonts w:cstheme="minorHAnsi"/>
+        </w:rPr>
+        <w:t>I implemented 2 types of steering behaviours</w:t>
+      </w:r>
+      <w:r>
+        <w:rPr>
+          <w:rFonts w:cstheme="minorHAnsi"/>
+        </w:rPr>
+        <w:t xml:space="preserve"> for the “Skeleton Entity”</w:t>
+      </w:r>
+      <w:r>
+        <w:rPr>
+          <w:rFonts w:cstheme="minorHAnsi"/>
+        </w:rPr>
+        <w:t>: Wander and Pursue/Seek. Both we’re implemented taking inspiration and advice from Mat Buckland’s Book: “</w:t>
+      </w:r>
+      <w:r>
+        <w:rPr>
+          <w:rFonts w:cstheme="minorHAnsi"/>
+        </w:rPr>
+        <w:t>Programmin</w:t>
+      </w:r>
+      <w:r>
+        <w:rPr>
+          <w:rFonts w:cstheme="minorHAnsi"/>
+        </w:rPr>
+        <w:t>g</w:t>
+      </w:r>
+      <w:r>
+        <w:rPr>
+          <w:rFonts w:cstheme="minorHAnsi"/>
+        </w:rPr>
+        <w:t xml:space="preserve"> Game AI by Example” </w:t>
+      </w:r>
+      <w:r>
+        <w:rPr>
+          <w:rFonts w:cstheme="minorHAnsi"/>
+          <w:i/>
+          <w:color w:val="000000"/>
+          <w:shd w:val="clear" w:color="auto" w:fill="FFFFFF"/>
+        </w:rPr>
+        <w:t>(Buckland, 2004)</w:t>
+      </w:r>
+      <w:r>
+        <w:rPr>
+          <w:rFonts w:cstheme="minorHAnsi"/>
+          <w:color w:val="000000"/>
+          <w:shd w:val="clear" w:color="auto" w:fill="FFFFFF"/>
+        </w:rPr>
+        <w:t>. This book provides a very in-depth explanation of how steering behaviours should/could be implemented in a way that also makes it look natural. Both make use of driving forces that smoothly guide the entity to a certain point.</w:t>
+      </w:r>
+    </w:p>
+    <w:p>
+      <w:pPr>
+        <w:rPr>
+          <w:rFonts w:cstheme="minorHAnsi"/>
+          <w:color w:val="000000"/>
+          <w:shd w:val="clear" w:color="auto" w:fill="FFFFFF"/>
+        </w:rPr>
+      </w:pPr>
+      <w:r>
+        <w:rPr>
+          <w:rFonts w:cstheme="minorHAnsi"/>
+          <w:color w:val="000000"/>
+          <w:shd w:val="clear" w:color="auto" w:fill="FFFFFF"/>
+        </w:rPr>
+        <w:t xml:space="preserve">The Wander behaviour works by making use of a circle being projected in front of the entity and steer it towards a target constrained on the perimeter of the circle. </w:t>
+      </w:r>
+      <w:r>
+        <w:rPr>
+          <w:rFonts w:cstheme="minorHAnsi"/>
+          <w:i/>
+          <w:color w:val="000000"/>
+          <w:shd w:val="clear" w:color="auto" w:fill="FFFFFF"/>
+        </w:rPr>
+        <w:t>(Buckland, 2004)</w:t>
+      </w:r>
+      <w:r>
+        <w:rPr>
+          <w:rFonts w:cstheme="minorHAnsi"/>
+          <w:color w:val="000000"/>
+          <w:shd w:val="clear" w:color="auto" w:fill="FFFFFF"/>
+        </w:rPr>
+        <w:t>. Every update will then change the random point on the perimeter and guide the entity smoothly and randomly around the environment. This approach is slightly different to the one proposed in the book – Buckland’s approach takes the last generated point on the circumference and generates a new point within a certain displacement range of the previous point. This is a much more appropriate way of doing it and creates more smoother movement</w:t>
+      </w:r>
+      <w:r>
+        <w:rPr>
+          <w:rFonts w:cstheme="minorHAnsi"/>
+          <w:color w:val="000000"/>
+          <w:shd w:val="clear" w:color="auto" w:fill="FFFFFF"/>
+        </w:rPr>
+        <w:t xml:space="preserve"> however my approach still works and just needed adjustment on variables of the circle (distance from entity and size) to create the same effect.</w:t>
+      </w:r>
+      <w:r>
+        <w:rPr>
+          <w:rFonts w:cstheme="minorHAnsi"/>
+          <w:color w:val="000000"/>
+          <w:shd w:val="clear" w:color="auto" w:fill="FFFFFF"/>
+        </w:rPr>
+        <w:t xml:space="preserve"> I did intend on doing the way proposed above however I couldn’t quite get it working in time.</w:t>
+      </w:r>
+    </w:p>
+    <w:p>
+      <w:pPr>
+        <w:rPr>
+          <w:rFonts w:cstheme="minorHAnsi"/>
+          <w:b/>
+        </w:rPr>
+      </w:pPr>
+      <w:r>
+        <w:rPr>
+          <w:rFonts w:cstheme="minorHAnsi"/>
+          <w:color w:val="000000"/>
+          <w:shd w:val="clear" w:color="auto" w:fill="FFFFFF"/>
+        </w:rPr>
+        <w:t>The Pursue/Seek</w:t>
+      </w:r>
+      <w:r>
+        <w:rPr>
+          <w:rFonts w:cstheme="minorHAnsi"/>
+          <w:color w:val="000000"/>
+          <w:shd w:val="clear" w:color="auto" w:fill="FFFFFF"/>
+        </w:rPr>
+        <w:t xml:space="preserve"> behaviour </w:t>
+      </w:r>
+      <w:r>
+        <w:rPr>
+          <w:rFonts w:cstheme="minorHAnsi"/>
+          <w:color w:val="000000"/>
+          <w:shd w:val="clear" w:color="auto" w:fill="FFFFFF"/>
+        </w:rPr>
+        <w:t xml:space="preserve">kicks in once the </w:t>
+      </w:r>
+      <w:r>
+        <w:rPr>
+          <w:rFonts w:cstheme="minorHAnsi"/>
+          <w:color w:val="000000"/>
+          <w:shd w:val="clear" w:color="auto" w:fill="FFFFFF"/>
+        </w:rPr>
+        <w:t>Skeleton</w:t>
+      </w:r>
+      <w:r>
+        <w:rPr>
+          <w:rFonts w:cstheme="minorHAnsi"/>
+          <w:color w:val="000000"/>
+          <w:shd w:val="clear" w:color="auto" w:fill="FFFFFF"/>
+        </w:rPr>
+        <w:t xml:space="preserve"> is close enough to </w:t>
+      </w:r>
+      <w:r>
+        <w:rPr>
+          <w:rFonts w:cstheme="minorHAnsi"/>
+          <w:color w:val="000000"/>
+          <w:shd w:val="clear" w:color="auto" w:fill="FFFFFF"/>
+        </w:rPr>
+        <w:t>the Pirate entity.</w:t>
+      </w:r>
+      <w:r>
+        <w:rPr>
+          <w:rFonts w:cstheme="minorHAnsi"/>
+          <w:color w:val="000000"/>
+          <w:shd w:val="clear" w:color="auto" w:fill="FFFFFF"/>
+        </w:rPr>
+        <w:t xml:space="preserve"> The approach I took for this behaviour is a slight Hybrid of the separate Pursue and Seeking steering behaviours.</w:t>
+      </w:r>
+      <w:r>
+        <w:rPr>
+          <w:rFonts w:cstheme="minorHAnsi"/>
+          <w:color w:val="000000"/>
+          <w:shd w:val="clear" w:color="auto" w:fill="FFFFFF"/>
+        </w:rPr>
+        <w:t xml:space="preserve"> I again took a proposed solution from Mat Buckland’s book </w:t>
+      </w:r>
+      <w:r>
+        <w:rPr>
+          <w:rFonts w:cstheme="minorHAnsi"/>
+          <w:color w:val="000000"/>
+          <w:shd w:val="clear" w:color="auto" w:fill="FFFFFF"/>
+        </w:rPr>
+        <w:t>and initially started with the pursuing part by</w:t>
+      </w:r>
+      <w:r>
+        <w:rPr>
+          <w:rFonts w:cstheme="minorHAnsi"/>
+          <w:color w:val="000000"/>
+          <w:shd w:val="clear" w:color="auto" w:fill="FFFFFF"/>
+        </w:rPr>
+        <w:t xml:space="preserve"> </w:t>
+      </w:r>
+      <w:r>
+        <w:rPr>
+          <w:rFonts w:cstheme="minorHAnsi"/>
+          <w:color w:val="000000"/>
+          <w:shd w:val="clear" w:color="auto" w:fill="FFFFFF"/>
+        </w:rPr>
+        <w:t>checking the pirate entity and the velocity i</w:t>
+      </w:r>
+      <w:r>
+        <w:rPr>
+          <w:rFonts w:cstheme="minorHAnsi"/>
+          <w:color w:val="000000"/>
+          <w:shd w:val="clear" w:color="auto" w:fill="FFFFFF"/>
+        </w:rPr>
+        <w:t>t is heading and by defining a value to look ahead in time to see where it would be after a set time.</w:t>
+      </w:r>
+      <w:r>
+        <w:rPr>
+          <w:rFonts w:cstheme="minorHAnsi"/>
+          <w:color w:val="000000"/>
+          <w:shd w:val="clear" w:color="auto" w:fill="FFFFFF"/>
+        </w:rPr>
+        <w:t xml:space="preserve"> This creates the illusion of intelligence within the AI</w:t>
+      </w:r>
+      <w:r>
+        <w:rPr>
+          <w:rFonts w:cstheme="minorHAnsi"/>
+          <w:color w:val="000000"/>
+          <w:shd w:val="clear" w:color="auto" w:fill="FFFFFF"/>
+        </w:rPr>
+        <w:t xml:space="preserve"> by predicting where the evader is going to be instead of seeking directly at their position.</w:t>
+      </w:r>
+      <w:r>
+        <w:rPr>
+          <w:rFonts w:cstheme="minorHAnsi"/>
+          <w:i/>
+          <w:color w:val="000000"/>
+          <w:shd w:val="clear" w:color="auto" w:fill="FFFFFF"/>
+        </w:rPr>
+        <w:t xml:space="preserve"> (Buckland, 2004)</w:t>
+      </w:r>
+      <w:r>
+        <w:rPr>
+          <w:rFonts w:cstheme="minorHAnsi"/>
+          <w:color w:val="000000"/>
+          <w:shd w:val="clear" w:color="auto" w:fill="FFFFFF"/>
+        </w:rPr>
+        <w:t>.</w:t>
+      </w:r>
+      <w:r>
+        <w:rPr>
+          <w:rFonts w:cstheme="minorHAnsi"/>
+          <w:color w:val="000000"/>
+          <w:shd w:val="clear" w:color="auto" w:fill="FFFFFF"/>
+        </w:rPr>
+        <w:t xml:space="preserve"> </w:t>
+      </w:r>
+      <w:r>
+        <w:rPr>
+          <w:rFonts w:cstheme="minorHAnsi"/>
+          <w:color w:val="000000"/>
+          <w:shd w:val="clear" w:color="auto" w:fill="FFFFFF"/>
+        </w:rPr>
+        <w:t>The more direct seeking-like behaviour then activates when again the skeleton is even more close enough to the pirate and heads directly into it to “Attack it”</w:t>
+      </w:r>
+      <w:r>
+        <w:rPr>
+          <w:rFonts w:cstheme="minorHAnsi"/>
+          <w:color w:val="000000"/>
+          <w:shd w:val="clear" w:color="auto" w:fill="FFFFFF"/>
+        </w:rPr>
+        <w:t xml:space="preserve"> and remove a treasure</w:t>
+      </w:r>
+      <w:r>
+        <w:rPr>
+          <w:rFonts w:cstheme="minorHAnsi"/>
+          <w:color w:val="000000"/>
+          <w:shd w:val="clear" w:color="auto" w:fill="FFFFFF"/>
+        </w:rPr>
+        <w:t>.</w:t>
+      </w:r>
+      <w:r>
+        <w:rPr>
+          <w:rFonts w:cstheme="minorHAnsi"/>
+          <w:color w:val="000000"/>
+          <w:shd w:val="clear" w:color="auto" w:fill="FFFFFF"/>
+        </w:rPr>
+        <w:t xml:space="preserve"> </w:t>
+      </w:r>
+      <w:r>
+        <w:rPr>
+          <w:rFonts w:cstheme="minorHAnsi"/>
+          <w:b/>
+        </w:rPr>
+        <w:br w:type="page"/>
+      </w:r>
+    </w:p>
+    <w:p>
+      <w:pPr>
+        <w:rPr>
+          <w:rFonts w:cstheme="minorHAnsi"/>
+          <w:b/>
+        </w:rPr>
+      </w:pPr>
+      <w:r>
+        <w:rPr>
+          <w:rFonts w:cstheme="minorHAnsi"/>
+          <w:b/>
+        </w:rPr>
+        <w:lastRenderedPageBreak/>
+        <w:t>Pathfinding Implementation</w:t>
+      </w:r>
+    </w:p>
+    <w:p>
+      <w:pPr>
+        <w:rPr>
+          <w:rFonts w:cstheme="minorHAnsi"/>
+        </w:rPr>
+      </w:pPr>
+      <w:r>
+        <w:rPr>
+          <w:rFonts w:cstheme="minorHAnsi"/>
+        </w:rPr>
+        <w:t xml:space="preserve">I have implemented 2 methods of Pathfinding for this </w:t>
+      </w:r>
+      <w:r>
+        <w:rPr>
+          <w:rFonts w:cstheme="minorHAnsi"/>
+        </w:rPr>
+        <w:t>demonstration</w:t>
+      </w:r>
+      <w:r>
+        <w:rPr>
+          <w:rFonts w:cstheme="minorHAnsi"/>
+        </w:rPr>
+        <w:t>, A* and Breadth First.</w:t>
+      </w:r>
+      <w:r>
+        <w:rPr>
+          <w:rFonts w:cstheme="minorHAnsi"/>
+        </w:rPr>
+        <w:t xml:space="preserve"> </w:t>
+      </w:r>
+      <w:r>
+        <w:rPr>
+          <w:rFonts w:cstheme="minorHAnsi"/>
+        </w:rPr>
+        <w:t>With most inspiration/research taken fr</w:t>
+      </w:r>
+      <w:r>
+        <w:rPr>
+          <w:rFonts w:cstheme="minorHAnsi"/>
+        </w:rPr>
+        <w:t xml:space="preserve">om Red Blob Games: Introduction for A* blog post. </w:t>
+      </w:r>
+      <w:r>
+        <w:rPr>
+          <w:rFonts w:cstheme="minorHAnsi"/>
+          <w:i/>
+          <w:color w:val="000000"/>
+          <w:shd w:val="clear" w:color="auto" w:fill="FFFFFF"/>
+        </w:rPr>
+        <w:t>(Redblobgames.com, 2019)</w:t>
+      </w:r>
+      <w:r>
+        <w:rPr>
+          <w:rFonts w:cstheme="minorHAnsi"/>
+        </w:rPr>
+        <w:t>.</w:t>
+      </w:r>
+      <w:r>
+        <w:rPr>
+          <w:rFonts w:cstheme="minorHAnsi"/>
+        </w:rPr>
+        <w:t xml:space="preserve"> </w:t>
+      </w:r>
+      <w:r>
+        <w:rPr>
+          <w:rFonts w:cstheme="minorHAnsi"/>
+        </w:rPr>
+        <w:t xml:space="preserve">This website goes through and explains Pathfinding </w:t>
+      </w:r>
+      <w:proofErr w:type="gramStart"/>
+      <w:r>
+        <w:rPr>
+          <w:rFonts w:cstheme="minorHAnsi"/>
+        </w:rPr>
+        <w:t>really well</w:t>
+      </w:r>
+      <w:proofErr w:type="gramEnd"/>
+      <w:r>
+        <w:rPr>
+          <w:rFonts w:cstheme="minorHAnsi"/>
+        </w:rPr>
+        <w:t xml:space="preserve"> from basic implementation to full explanations of advanced searching.</w:t>
+      </w:r>
+      <w:r>
+        <w:rPr>
+          <w:rFonts w:cstheme="minorHAnsi"/>
+        </w:rPr>
+        <w:t xml:space="preserve"> </w:t>
+      </w:r>
+    </w:p>
+    <w:p>
+      <w:pPr>
+        <w:rPr>
+          <w:rFonts w:cstheme="minorHAnsi"/>
+        </w:rPr>
+      </w:pPr>
+      <w:r>
+        <w:rPr>
+          <w:rFonts w:cstheme="minorHAnsi"/>
+        </w:rPr>
+        <w:t>Breadth First search was developed first as this is a</w:t>
+      </w:r>
+      <w:r>
+        <w:rPr>
+          <w:rFonts w:cstheme="minorHAnsi"/>
+        </w:rPr>
+        <w:t xml:space="preserve"> simple implementation to do and I could test and demonstrate whether my entire grid system worked.</w:t>
+      </w:r>
+      <w:r>
+        <w:rPr>
+          <w:rFonts w:cstheme="minorHAnsi"/>
+        </w:rPr>
+        <w:t xml:space="preserve"> Breadth first searches equally in all direct</w:t>
+      </w:r>
+      <w:r>
+        <w:rPr>
+          <w:rFonts w:cstheme="minorHAnsi"/>
+        </w:rPr>
+        <w:t>ions</w:t>
+      </w:r>
+      <w:r>
+        <w:rPr>
+          <w:rFonts w:cstheme="minorHAnsi"/>
+        </w:rPr>
+        <w:t xml:space="preserve"> and so the approach to take is to take a node, loop through </w:t>
+      </w:r>
+      <w:r>
+        <w:rPr>
+          <w:rFonts w:cstheme="minorHAnsi"/>
+        </w:rPr>
+        <w:t>all</w:t>
+      </w:r>
+      <w:r>
+        <w:rPr>
+          <w:rFonts w:cstheme="minorHAnsi"/>
+        </w:rPr>
+        <w:t xml:space="preserve"> </w:t>
+      </w:r>
+      <w:r>
+        <w:rPr>
+          <w:rFonts w:cstheme="minorHAnsi"/>
+        </w:rPr>
+        <w:t>its</w:t>
+      </w:r>
+      <w:r>
+        <w:rPr>
+          <w:rFonts w:cstheme="minorHAnsi"/>
+        </w:rPr>
+        <w:t xml:space="preserve"> neighbours and add them to a list of nodes that are to be checked on the next time round</w:t>
+      </w:r>
+      <w:r>
+        <w:rPr>
+          <w:rFonts w:cstheme="minorHAnsi"/>
+        </w:rPr>
+        <w:t xml:space="preserve"> and rinse and repeat for the nodes to check</w:t>
+      </w:r>
+      <w:r>
+        <w:rPr>
+          <w:rFonts w:cstheme="minorHAnsi"/>
+        </w:rPr>
+        <w:t>.</w:t>
+      </w:r>
+      <w:r>
+        <w:rPr>
+          <w:rFonts w:cstheme="minorHAnsi"/>
+        </w:rPr>
+        <w:t xml:space="preserve"> </w:t>
+      </w:r>
+      <w:r>
+        <w:rPr>
+          <w:rFonts w:cstheme="minorHAnsi"/>
+        </w:rPr>
+        <w:t>Because of this, the search gradually radiates outwards until the target is found.</w:t>
+      </w:r>
+    </w:p>
+    <w:p>
+      <w:pPr>
+        <w:rPr>
+          <w:rFonts w:cstheme="minorHAnsi"/>
+          <w:color w:val="000000"/>
+          <w:shd w:val="clear" w:color="auto" w:fill="FFFFFF"/>
+        </w:rPr>
+      </w:pPr>
+      <w:r>
+        <w:rPr>
+          <w:rFonts w:cstheme="minorHAnsi"/>
+        </w:rPr>
+        <w:t xml:space="preserve">The A* algorithm was developed after </w:t>
+      </w:r>
+      <w:r>
+        <w:rPr>
+          <w:rFonts w:cstheme="minorHAnsi"/>
+        </w:rPr>
+        <w:t xml:space="preserve">and is a </w:t>
+      </w:r>
+      <w:r>
+        <w:rPr>
+          <w:rFonts w:cstheme="minorHAnsi"/>
+        </w:rPr>
+        <w:t>modification</w:t>
+      </w:r>
+      <w:r>
+        <w:rPr>
+          <w:rFonts w:cstheme="minorHAnsi"/>
+        </w:rPr>
+        <w:t xml:space="preserve"> to a different Pathfinding called </w:t>
+      </w:r>
+      <w:r>
+        <w:rPr>
+          <w:rFonts w:cstheme="minorHAnsi"/>
+        </w:rPr>
+        <w:t>Dijkstra’s Algorithm</w:t>
+      </w:r>
+      <w:r>
+        <w:rPr>
+          <w:rFonts w:cstheme="minorHAnsi"/>
+        </w:rPr>
+        <w:t xml:space="preserve">. Both make use </w:t>
+      </w:r>
+      <w:r>
+        <w:rPr>
+          <w:rFonts w:cstheme="minorHAnsi"/>
+        </w:rPr>
+        <w:t>of prioritising the routes it searches</w:t>
+      </w:r>
+      <w:r>
+        <w:rPr>
+          <w:rFonts w:cstheme="minorHAnsi"/>
+        </w:rPr>
+        <w:t xml:space="preserve"> </w:t>
+      </w:r>
+      <w:proofErr w:type="gramStart"/>
+      <w:r>
+        <w:rPr>
+          <w:rFonts w:cstheme="minorHAnsi"/>
+        </w:rPr>
+        <w:t>through the use of</w:t>
+      </w:r>
+      <w:proofErr w:type="gramEnd"/>
+      <w:r>
+        <w:rPr>
+          <w:rFonts w:cstheme="minorHAnsi"/>
+        </w:rPr>
+        <w:t xml:space="preserve"> a cost to travel for each node.</w:t>
+      </w:r>
+      <w:r>
+        <w:rPr>
+          <w:rFonts w:cstheme="minorHAnsi"/>
+        </w:rPr>
+        <w:t xml:space="preserve"> Higher costs can be assigned to discourage certain routes for reasons such as danger/inefficiency</w:t>
+      </w:r>
+      <w:r>
+        <w:rPr>
+          <w:rFonts w:cstheme="minorHAnsi"/>
+        </w:rPr>
+        <w:t xml:space="preserve"> - t</w:t>
+      </w:r>
+      <w:r>
+        <w:rPr>
+          <w:rFonts w:cstheme="minorHAnsi"/>
+          <w:color w:val="000000"/>
+          <w:shd w:val="clear" w:color="auto" w:fill="FFFFFF"/>
+        </w:rPr>
+        <w:t>hey prioritize paths that seem to be leading it closer to the goal.</w:t>
+      </w:r>
+      <w:r>
+        <w:rPr>
+          <w:rFonts w:cstheme="minorHAnsi"/>
+          <w:i/>
+          <w:color w:val="000000"/>
+          <w:shd w:val="clear" w:color="auto" w:fill="FFFFFF"/>
+        </w:rPr>
+        <w:t xml:space="preserve"> </w:t>
+      </w:r>
+      <w:r>
+        <w:rPr>
+          <w:rFonts w:cstheme="minorHAnsi"/>
+          <w:i/>
+          <w:color w:val="000000"/>
+          <w:shd w:val="clear" w:color="auto" w:fill="FFFFFF"/>
+        </w:rPr>
+        <w:t>(Redblobgames.com, 2019)</w:t>
+      </w:r>
+      <w:r>
+        <w:rPr>
+          <w:rFonts w:cstheme="minorHAnsi"/>
+          <w:i/>
+          <w:color w:val="000000"/>
+          <w:shd w:val="clear" w:color="auto" w:fill="FFFFFF"/>
+        </w:rPr>
+        <w:t>.</w:t>
+      </w:r>
+      <w:r>
+        <w:rPr>
+          <w:rFonts w:cstheme="minorHAnsi"/>
+          <w:i/>
+          <w:color w:val="000000"/>
+          <w:shd w:val="clear" w:color="auto" w:fill="FFFFFF"/>
+        </w:rPr>
+        <w:t xml:space="preserve"> </w:t>
+      </w:r>
+      <w:r>
+        <w:rPr>
+          <w:rFonts w:cstheme="minorHAnsi"/>
+          <w:color w:val="000000"/>
+          <w:shd w:val="clear" w:color="auto" w:fill="FFFFFF"/>
+        </w:rPr>
+        <w:t xml:space="preserve">Starting from the start node, </w:t>
+      </w:r>
+      <w:r>
+        <w:rPr>
+          <w:rFonts w:cstheme="minorHAnsi"/>
+          <w:color w:val="000000"/>
+          <w:shd w:val="clear" w:color="auto" w:fill="FFFFFF"/>
+        </w:rPr>
+        <w:t>its neighbours are checked</w:t>
+      </w:r>
+      <w:r>
+        <w:rPr>
+          <w:rFonts w:cstheme="minorHAnsi"/>
+          <w:color w:val="000000"/>
+          <w:shd w:val="clear" w:color="auto" w:fill="FFFFFF"/>
+        </w:rPr>
+        <w:t xml:space="preserve"> to see if the cost to traverse in that direction is cost effective</w:t>
+      </w:r>
+      <w:r>
+        <w:rPr>
+          <w:rFonts w:cstheme="minorHAnsi"/>
+          <w:color w:val="000000"/>
+          <w:shd w:val="clear" w:color="auto" w:fill="FFFFFF"/>
+        </w:rPr>
+        <w:t xml:space="preserve"> – if so then it’s priority to be checked is calculated using the cost and the heuristic of the current node and the target node.</w:t>
+      </w:r>
+      <w:r>
+        <w:rPr>
+          <w:rFonts w:cstheme="minorHAnsi"/>
+          <w:color w:val="000000"/>
+          <w:shd w:val="clear" w:color="auto" w:fill="FFFFFF"/>
+        </w:rPr>
+        <w:t xml:space="preserve"> </w:t>
+      </w:r>
+      <w:r>
+        <w:rPr>
+          <w:rFonts w:cstheme="minorHAnsi"/>
+          <w:color w:val="000000"/>
+          <w:shd w:val="clear" w:color="auto" w:fill="FFFFFF"/>
+        </w:rPr>
+        <w:t>Dijkstra’s</w:t>
+      </w:r>
+      <w:r>
+        <w:rPr>
+          <w:rFonts w:cstheme="minorHAnsi"/>
+          <w:color w:val="000000"/>
+          <w:shd w:val="clear" w:color="auto" w:fill="FFFFFF"/>
+        </w:rPr>
+        <w:t xml:space="preserve"> and A* uses the heuristic to determine how close currently the search is to the close and</w:t>
+      </w:r>
+      <w:r>
+        <w:rPr>
+          <w:rFonts w:cstheme="minorHAnsi"/>
+          <w:color w:val="000000"/>
+          <w:shd w:val="clear" w:color="auto" w:fill="FFFFFF"/>
+        </w:rPr>
+        <w:t xml:space="preserve"> expand towards the goal more than other directions.</w:t>
+      </w:r>
+      <w:r>
+        <w:rPr>
+          <w:rFonts w:cstheme="minorHAnsi"/>
+          <w:color w:val="000000"/>
+          <w:shd w:val="clear" w:color="auto" w:fill="FFFFFF"/>
+        </w:rPr>
+        <w:t xml:space="preserve"> The priority queue storing the currently searched nodes with their weighting is re-inputted into the function and the search continues until the goal is </w:t>
+      </w:r>
+      <w:r>
+        <w:rPr>
+          <w:rFonts w:cstheme="minorHAnsi"/>
+          <w:color w:val="000000"/>
+          <w:shd w:val="clear" w:color="auto" w:fill="FFFFFF"/>
+        </w:rPr>
+        <w:t>reached</w:t>
+      </w:r>
+      <w:r>
+        <w:rPr>
+          <w:rFonts w:cstheme="minorHAnsi"/>
+          <w:color w:val="000000"/>
+          <w:shd w:val="clear" w:color="auto" w:fill="FFFFFF"/>
+        </w:rPr>
+        <w:t>.</w:t>
+      </w:r>
+    </w:p>
+    <w:p>
+      <w:r>
+        <w:rPr>
+          <w:rFonts w:cstheme="minorHAnsi"/>
+          <w:color w:val="000000"/>
+          <w:shd w:val="clear" w:color="auto" w:fill="FFFFFF"/>
+        </w:rPr>
+        <w:t>For both searches, when the target is reached the path is highlighted and determined by looking back through the parent node of where the search came from – working from the target node back to the starting position.</w:t>
+      </w:r>
+      <w:r>
+        <w:rPr>
+          <w:rFonts w:cstheme="minorHAnsi"/>
+          <w:color w:val="000000"/>
+          <w:shd w:val="clear" w:color="auto" w:fill="FFFFFF"/>
+        </w:rPr>
+        <w:t xml:space="preserve"> The path is constructed and the Pirate entity will follow this.</w:t>
+      </w:r>
+    </w:p>
+    <w:p>
+      <w:pPr>
+        <w:rPr>
+          <w:rFonts w:eastAsiaTheme="majorEastAsia" w:cstheme="minorHAnsi"/>
+          <w:b/>
+        </w:rPr>
+      </w:pPr>
+      <w:r>
+        <w:rPr>
+          <w:rFonts w:cstheme="minorHAnsi"/>
+        </w:rPr>
+        <w:t>Due to unknown circumstances the path found/ taken by the entity doesn’t seem to be fully correct</w:t>
+      </w:r>
+      <w:r>
+        <w:rPr>
+          <w:rFonts w:cstheme="minorHAnsi"/>
+        </w:rPr>
+        <w:t xml:space="preserve"> – it takes a lot of diagonal directions and this leads to a slightly longer route taken as seen in the program.</w:t>
       </w:r>
       <w:bookmarkStart w:id="0" w:name="_GoBack"/>
       <w:bookmarkEnd w:id="0"/>
-      <w:r>
-        <w:rPr>
-          <w:rFonts w:cstheme="minorHAnsi"/>
-          <w:color w:val="000000"/>
-          <w:shd w:val="clear" w:color="auto" w:fill="FFFFFF"/>
-        </w:rPr>
-        <w:t>te every tick, Change State to run every tick after the Run function to check if any state change needs to be made and an Exit function to be called before the Entry function of the next state</w:t>
-      </w:r>
-      <w:r>
-        <w:rPr>
-          <w:rFonts w:cstheme="minorHAnsi"/>
-          <w:color w:val="000000"/>
-          <w:shd w:val="clear" w:color="auto" w:fill="FFFFFF"/>
-        </w:rPr>
-        <w:t>.</w:t>
-      </w:r>
-      <w:r>
-        <w:rPr>
-          <w:rFonts w:cstheme="minorHAnsi"/>
-          <w:color w:val="000000"/>
-          <w:shd w:val="clear" w:color="auto" w:fill="FFFFFF"/>
-        </w:rPr>
-        <w:t xml:space="preserve"> All these functions help the runtime of a state including being able to handle variables as required.</w:t>
-      </w:r>
-    </w:p>
-    <w:p>
-      <w:pPr>
-        <w:rPr>
-          <w:rFonts w:cstheme="minorHAnsi"/>
-        </w:rPr>
-      </w:pPr>
-      <w:r>
-        <w:rPr>
-          <w:rFonts w:cstheme="minorHAnsi"/>
-        </w:rPr>
-        <w:t>There is also a State Machine</w:t>
-      </w:r>
-      <w:r>
-        <w:rPr>
-          <w:rFonts w:cstheme="minorHAnsi"/>
-        </w:rPr>
-        <w:t xml:space="preserve"> class which does the overall handling of the State Machine, this initiate</w:t>
-      </w:r>
-      <w:r>
-        <w:rPr>
-          <w:rFonts w:cstheme="minorHAnsi"/>
-        </w:rPr>
-        <w:t>s</w:t>
-      </w:r>
-      <w:r>
-        <w:rPr>
-          <w:rFonts w:cstheme="minorHAnsi"/>
-        </w:rPr>
-        <w:t xml:space="preserve"> the </w:t>
-      </w:r>
-      <w:r>
-        <w:rPr>
-          <w:rFonts w:cstheme="minorHAnsi"/>
-        </w:rPr>
-        <w:t>setup</w:t>
-      </w:r>
-      <w:r>
-        <w:rPr>
-          <w:rFonts w:cstheme="minorHAnsi"/>
-        </w:rPr>
-        <w:t xml:space="preserve"> of the states as well as controlling</w:t>
-      </w:r>
-      <w:r>
-        <w:rPr>
-          <w:rFonts w:cstheme="minorHAnsi"/>
-        </w:rPr>
-        <w:t>/calling</w:t>
-      </w:r>
-      <w:r>
-        <w:rPr>
-          <w:rFonts w:cstheme="minorHAnsi"/>
-        </w:rPr>
-        <w:t xml:space="preserve"> the Run and Change State functions of the state every main loop tick.</w:t>
-      </w:r>
-    </w:p>
-    <w:p>
-      <w:pPr>
-        <w:rPr>
-          <w:rFonts w:cstheme="minorHAnsi"/>
-          <w:b/>
-        </w:rPr>
-      </w:pPr>
-    </w:p>
-    <w:p>
-      <w:pPr>
-        <w:rPr>
-          <w:rFonts w:cstheme="minorHAnsi"/>
-          <w:b/>
-        </w:rPr>
-      </w:pPr>
-      <w:r>
-        <w:rPr>
-          <w:rFonts w:cstheme="minorHAnsi"/>
-          <w:b/>
-        </w:rPr>
-        <w:t>Steering Behaviours Implementation</w:t>
-      </w:r>
-    </w:p>
-    <w:p>
-      <w:pPr>
-        <w:rPr>
-          <w:rFonts w:cstheme="minorHAnsi"/>
-          <w:color w:val="000000"/>
-          <w:shd w:val="clear" w:color="auto" w:fill="FFFFFF"/>
-        </w:rPr>
-      </w:pPr>
-      <w:r>
-        <w:rPr>
-          <w:rFonts w:cstheme="minorHAnsi"/>
-        </w:rPr>
-        <w:t>I implemented 2 types of steering behaviours</w:t>
-      </w:r>
-      <w:r>
-        <w:rPr>
-          <w:rFonts w:cstheme="minorHAnsi"/>
-        </w:rPr>
-        <w:t xml:space="preserve"> for the “Skeleton Entity”</w:t>
-      </w:r>
-      <w:r>
-        <w:rPr>
-          <w:rFonts w:cstheme="minorHAnsi"/>
-        </w:rPr>
-        <w:t>: Wander and Pursue/Seek. Both we’re implemented taking inspiration and advice from Mat Buckland’s Book: “</w:t>
-      </w:r>
-      <w:r>
-        <w:rPr>
-          <w:rFonts w:cstheme="minorHAnsi"/>
-        </w:rPr>
-        <w:t>Programmin</w:t>
-      </w:r>
-      <w:r>
-        <w:rPr>
-          <w:rFonts w:cstheme="minorHAnsi"/>
-        </w:rPr>
-        <w:t>g</w:t>
-      </w:r>
-      <w:r>
-        <w:rPr>
-          <w:rFonts w:cstheme="minorHAnsi"/>
-        </w:rPr>
-        <w:t xml:space="preserve"> Game AI by Example” </w:t>
-      </w:r>
-      <w:r>
-        <w:rPr>
-          <w:rFonts w:cstheme="minorHAnsi"/>
-          <w:i/>
-          <w:color w:val="000000"/>
-          <w:shd w:val="clear" w:color="auto" w:fill="FFFFFF"/>
-        </w:rPr>
-        <w:t>(Buckland, 2004)</w:t>
-      </w:r>
-      <w:r>
-        <w:rPr>
-          <w:rFonts w:cstheme="minorHAnsi"/>
-          <w:color w:val="000000"/>
-          <w:shd w:val="clear" w:color="auto" w:fill="FFFFFF"/>
-        </w:rPr>
-        <w:t>. This book provides a very in-depth explanation of how steering behaviours should/could be implemented in a way that also makes it look natural. Both make use of driving forces that smoothly guide the entity to a certain point.</w:t>
-      </w:r>
-    </w:p>
-    <w:p>
-      <w:pPr>
-        <w:rPr>
-          <w:rFonts w:cstheme="minorHAnsi"/>
-          <w:color w:val="000000"/>
-          <w:shd w:val="clear" w:color="auto" w:fill="FFFFFF"/>
-        </w:rPr>
-      </w:pPr>
-      <w:r>
-        <w:rPr>
-          <w:rFonts w:cstheme="minorHAnsi"/>
-          <w:color w:val="000000"/>
-          <w:shd w:val="clear" w:color="auto" w:fill="FFFFFF"/>
-        </w:rPr>
-        <w:t xml:space="preserve">The Wander behaviour works by making use of a circle being projected in front of the entity and steer it towards a target constrained on the perimeter of the circle. </w:t>
-      </w:r>
-      <w:r>
-        <w:rPr>
-          <w:rFonts w:cstheme="minorHAnsi"/>
-          <w:i/>
-          <w:color w:val="000000"/>
-          <w:shd w:val="clear" w:color="auto" w:fill="FFFFFF"/>
-        </w:rPr>
-        <w:t>(Buckland, 2004)</w:t>
-      </w:r>
-      <w:r>
-        <w:rPr>
-          <w:rFonts w:cstheme="minorHAnsi"/>
-          <w:color w:val="000000"/>
-          <w:shd w:val="clear" w:color="auto" w:fill="FFFFFF"/>
-        </w:rPr>
-        <w:t>. Every update will then change the random point on the perimeter and guide the entity smoothly and randomly around the environment. This approach is slightly different to the one proposed in the book – Buckland’s approach takes the last generated point on the circumference and generates a new point within a certain displacement range of the previous point. This is a much more appropriate way of doing it and creates more smoother movement</w:t>
-      </w:r>
-      <w:r>
-        <w:rPr>
-          <w:rFonts w:cstheme="minorHAnsi"/>
-          <w:color w:val="000000"/>
-          <w:shd w:val="clear" w:color="auto" w:fill="FFFFFF"/>
-        </w:rPr>
-        <w:t xml:space="preserve"> however my approach still works and just needed adjustment on variables of the circle (distance from entity and size) to create the same effect.</w:t>
-      </w:r>
-      <w:r>
-        <w:rPr>
-          <w:rFonts w:cstheme="minorHAnsi"/>
-          <w:color w:val="000000"/>
-          <w:shd w:val="clear" w:color="auto" w:fill="FFFFFF"/>
-        </w:rPr>
-        <w:t xml:space="preserve"> I did intend on doing the way proposed above however I couldn’t quite get it working in time.</w:t>
-      </w:r>
-    </w:p>
-    <w:p>
-      <w:pPr>
-        <w:rPr>
-          <w:rFonts w:cstheme="minorHAnsi"/>
-          <w:b/>
-        </w:rPr>
-      </w:pPr>
-      <w:r>
-        <w:rPr>
-          <w:rFonts w:cstheme="minorHAnsi"/>
-          <w:color w:val="000000"/>
-          <w:shd w:val="clear" w:color="auto" w:fill="FFFFFF"/>
-        </w:rPr>
-        <w:t>The Pursue/Seek</w:t>
-      </w:r>
-      <w:r>
-        <w:rPr>
-          <w:rFonts w:cstheme="minorHAnsi"/>
-          <w:color w:val="000000"/>
-          <w:shd w:val="clear" w:color="auto" w:fill="FFFFFF"/>
-        </w:rPr>
-        <w:t xml:space="preserve"> behaviour </w:t>
-      </w:r>
-      <w:r>
-        <w:rPr>
-          <w:rFonts w:cstheme="minorHAnsi"/>
-          <w:color w:val="000000"/>
-          <w:shd w:val="clear" w:color="auto" w:fill="FFFFFF"/>
-        </w:rPr>
-        <w:t xml:space="preserve">kicks in once the </w:t>
-      </w:r>
-      <w:r>
-        <w:rPr>
-          <w:rFonts w:cstheme="minorHAnsi"/>
-          <w:color w:val="000000"/>
-          <w:shd w:val="clear" w:color="auto" w:fill="FFFFFF"/>
-        </w:rPr>
-        <w:t>Skeleton</w:t>
-      </w:r>
-      <w:r>
-        <w:rPr>
-          <w:rFonts w:cstheme="minorHAnsi"/>
-          <w:color w:val="000000"/>
-          <w:shd w:val="clear" w:color="auto" w:fill="FFFFFF"/>
-        </w:rPr>
-        <w:t xml:space="preserve"> is close enough to </w:t>
-      </w:r>
-      <w:r>
-        <w:rPr>
-          <w:rFonts w:cstheme="minorHAnsi"/>
-          <w:color w:val="000000"/>
-          <w:shd w:val="clear" w:color="auto" w:fill="FFFFFF"/>
-        </w:rPr>
-        <w:t>the Pirate entity.</w:t>
-      </w:r>
-      <w:r>
-        <w:rPr>
-          <w:rFonts w:cstheme="minorHAnsi"/>
-          <w:color w:val="000000"/>
-          <w:shd w:val="clear" w:color="auto" w:fill="FFFFFF"/>
-        </w:rPr>
-        <w:t xml:space="preserve"> The approach I took for this behaviour is a slight Hybrid of the separate Pursue and Seeking steering behaviours.</w:t>
-      </w:r>
-      <w:r>
-        <w:rPr>
-          <w:rFonts w:cstheme="minorHAnsi"/>
-          <w:color w:val="000000"/>
-          <w:shd w:val="clear" w:color="auto" w:fill="FFFFFF"/>
-        </w:rPr>
-        <w:t xml:space="preserve"> I again took a proposed solution from Mat Buckland’s book </w:t>
-      </w:r>
-      <w:r>
-        <w:rPr>
-          <w:rFonts w:cstheme="minorHAnsi"/>
-          <w:color w:val="000000"/>
-          <w:shd w:val="clear" w:color="auto" w:fill="FFFFFF"/>
-        </w:rPr>
-        <w:t>and initially started with the pursuing part by</w:t>
-      </w:r>
-      <w:r>
-        <w:rPr>
-          <w:rFonts w:cstheme="minorHAnsi"/>
-          <w:color w:val="000000"/>
-          <w:shd w:val="clear" w:color="auto" w:fill="FFFFFF"/>
-        </w:rPr>
-        <w:t xml:space="preserve"> </w:t>
-      </w:r>
-      <w:r>
-        <w:rPr>
-          <w:rFonts w:cstheme="minorHAnsi"/>
-          <w:color w:val="000000"/>
-          <w:shd w:val="clear" w:color="auto" w:fill="FFFFFF"/>
-        </w:rPr>
-        <w:t>checking the pirate entity and the velocity i</w:t>
-      </w:r>
-      <w:r>
-        <w:rPr>
-          <w:rFonts w:cstheme="minorHAnsi"/>
-          <w:color w:val="000000"/>
-          <w:shd w:val="clear" w:color="auto" w:fill="FFFFFF"/>
-        </w:rPr>
-        <w:t>t is heading and by defining a value to look ahead in time to see where it would be after a set time.</w:t>
-      </w:r>
-      <w:r>
-        <w:rPr>
-          <w:rFonts w:cstheme="minorHAnsi"/>
-          <w:color w:val="000000"/>
-          <w:shd w:val="clear" w:color="auto" w:fill="FFFFFF"/>
-        </w:rPr>
-        <w:t xml:space="preserve"> This creates the illusion of intelligence within the AI</w:t>
-      </w:r>
-      <w:r>
-        <w:rPr>
-          <w:rFonts w:cstheme="minorHAnsi"/>
-          <w:color w:val="000000"/>
-          <w:shd w:val="clear" w:color="auto" w:fill="FFFFFF"/>
-        </w:rPr>
-        <w:t xml:space="preserve"> by predicting where the evader is going to be instead of seeking directly at their position.</w:t>
-      </w:r>
-      <w:r>
-        <w:rPr>
-          <w:rFonts w:cstheme="minorHAnsi"/>
-          <w:i/>
-          <w:color w:val="000000"/>
-          <w:shd w:val="clear" w:color="auto" w:fill="FFFFFF"/>
-        </w:rPr>
-        <w:t xml:space="preserve"> (Buckland, 2004)</w:t>
-      </w:r>
-      <w:r>
-        <w:rPr>
-          <w:rFonts w:cstheme="minorHAnsi"/>
-          <w:color w:val="000000"/>
-          <w:shd w:val="clear" w:color="auto" w:fill="FFFFFF"/>
-        </w:rPr>
-        <w:t>.</w:t>
-      </w:r>
-      <w:r>
-        <w:rPr>
-          <w:rFonts w:cstheme="minorHAnsi"/>
-          <w:color w:val="000000"/>
-          <w:shd w:val="clear" w:color="auto" w:fill="FFFFFF"/>
-        </w:rPr>
-        <w:t xml:space="preserve"> </w:t>
-      </w:r>
-      <w:r>
-        <w:rPr>
-          <w:rFonts w:cstheme="minorHAnsi"/>
-          <w:color w:val="000000"/>
-          <w:shd w:val="clear" w:color="auto" w:fill="FFFFFF"/>
-        </w:rPr>
-        <w:t>The more direct seeking-like behaviour then activates when again the skeleton is even more close enough to the pirate and heads directly into it to “Attack it”</w:t>
-      </w:r>
-      <w:r>
-        <w:rPr>
-          <w:rFonts w:cstheme="minorHAnsi"/>
-          <w:color w:val="000000"/>
-          <w:shd w:val="clear" w:color="auto" w:fill="FFFFFF"/>
-        </w:rPr>
-        <w:t xml:space="preserve"> and remove a treasure</w:t>
-      </w:r>
-      <w:r>
-        <w:rPr>
-          <w:rFonts w:cstheme="minorHAnsi"/>
-          <w:color w:val="000000"/>
-          <w:shd w:val="clear" w:color="auto" w:fill="FFFFFF"/>
-        </w:rPr>
-        <w:t>.</w:t>
-      </w:r>
-      <w:r>
-        <w:rPr>
-          <w:rFonts w:cstheme="minorHAnsi"/>
-          <w:color w:val="000000"/>
-          <w:shd w:val="clear" w:color="auto" w:fill="FFFFFF"/>
-        </w:rPr>
-        <w:t xml:space="preserve"> </w:t>
-      </w:r>
-      <w:r>
-        <w:rPr>
-          <w:rFonts w:cstheme="minorHAnsi"/>
-          <w:b/>
-        </w:rPr>
-        <w:br w:type="page"/>
-      </w:r>
-    </w:p>
-    <w:p>
-      <w:pPr>
-        <w:rPr>
-          <w:rFonts w:cstheme="minorHAnsi"/>
-          <w:b/>
-        </w:rPr>
-      </w:pPr>
-      <w:r>
-        <w:rPr>
-          <w:rFonts w:cstheme="minorHAnsi"/>
-          <w:b/>
-        </w:rPr>
-        <w:lastRenderedPageBreak/>
-        <w:t>Pathfinding Implementation</w:t>
-      </w:r>
-    </w:p>
-    <w:p>
-      <w:pPr>
-        <w:rPr>
-          <w:rFonts w:cstheme="minorHAnsi"/>
-        </w:rPr>
-      </w:pPr>
-      <w:r>
-        <w:rPr>
-          <w:rFonts w:cstheme="minorHAnsi"/>
-        </w:rPr>
-        <w:t xml:space="preserve">I have implemented 2 methods of Pathfinding for this </w:t>
-      </w:r>
-      <w:r>
-        <w:rPr>
-          <w:rFonts w:cstheme="minorHAnsi"/>
-        </w:rPr>
-        <w:t>demonstration</w:t>
-      </w:r>
-      <w:r>
-        <w:rPr>
-          <w:rFonts w:cstheme="minorHAnsi"/>
-        </w:rPr>
-        <w:t>, A* and Breadth First.</w:t>
-      </w:r>
-      <w:r>
-        <w:rPr>
-          <w:rFonts w:cstheme="minorHAnsi"/>
-        </w:rPr>
-        <w:t xml:space="preserve"> </w:t>
-      </w:r>
-      <w:r>
-        <w:rPr>
-          <w:rFonts w:cstheme="minorHAnsi"/>
-        </w:rPr>
-        <w:t>With most inspiration/research taken fr</w:t>
-      </w:r>
-      <w:r>
-        <w:rPr>
-          <w:rFonts w:cstheme="minorHAnsi"/>
-        </w:rPr>
-        <w:t xml:space="preserve">om Red Blob Games: Introduction for A* blog post. </w:t>
-      </w:r>
-      <w:r>
-        <w:rPr>
-          <w:rFonts w:cstheme="minorHAnsi"/>
-          <w:i/>
-          <w:color w:val="000000"/>
-          <w:shd w:val="clear" w:color="auto" w:fill="FFFFFF"/>
-        </w:rPr>
-        <w:t>(Redblobgames.com, 2019)</w:t>
-      </w:r>
-      <w:r>
-        <w:rPr>
-          <w:rFonts w:cstheme="minorHAnsi"/>
-        </w:rPr>
-        <w:t>.</w:t>
-      </w:r>
-      <w:r>
-        <w:rPr>
-          <w:rFonts w:cstheme="minorHAnsi"/>
-        </w:rPr>
-        <w:t xml:space="preserve"> </w:t>
-      </w:r>
-      <w:r>
-        <w:rPr>
-          <w:rFonts w:cstheme="minorHAnsi"/>
-        </w:rPr>
-        <w:t xml:space="preserve">This website goes through and explains Pathfinding </w:t>
-      </w:r>
-      <w:proofErr w:type="gramStart"/>
-      <w:r>
-        <w:rPr>
-          <w:rFonts w:cstheme="minorHAnsi"/>
-        </w:rPr>
-        <w:t>really well</w:t>
-      </w:r>
-      <w:proofErr w:type="gramEnd"/>
-      <w:r>
-        <w:rPr>
-          <w:rFonts w:cstheme="minorHAnsi"/>
-        </w:rPr>
-        <w:t xml:space="preserve"> from basic implementation to full explanations of advanced searching.</w:t>
-      </w:r>
-      <w:r>
-        <w:rPr>
-          <w:rFonts w:cstheme="minorHAnsi"/>
-        </w:rPr>
-        <w:t xml:space="preserve"> </w:t>
-      </w:r>
-    </w:p>
-    <w:p>
-      <w:pPr>
-        <w:rPr>
-          <w:rFonts w:cstheme="minorHAnsi"/>
-        </w:rPr>
-      </w:pPr>
-      <w:r>
-        <w:rPr>
-          <w:rFonts w:cstheme="minorHAnsi"/>
-        </w:rPr>
-        <w:t>Breadth First search was developed first as this is a</w:t>
-      </w:r>
-      <w:r>
-        <w:rPr>
-          <w:rFonts w:cstheme="minorHAnsi"/>
-        </w:rPr>
-        <w:t xml:space="preserve"> simple implementation to do and I could test and demonstrate whether my entire grid system worked.</w:t>
-      </w:r>
-      <w:r>
-        <w:rPr>
-          <w:rFonts w:cstheme="minorHAnsi"/>
-        </w:rPr>
-        <w:t xml:space="preserve"> Breadth first searches equally in all direct</w:t>
-      </w:r>
-      <w:r>
-        <w:rPr>
-          <w:rFonts w:cstheme="minorHAnsi"/>
-        </w:rPr>
-        <w:t>ions</w:t>
-      </w:r>
-      <w:r>
-        <w:rPr>
-          <w:rFonts w:cstheme="minorHAnsi"/>
-        </w:rPr>
-        <w:t xml:space="preserve"> and so the approach to take is to take a node, loop through </w:t>
-      </w:r>
-      <w:r>
-        <w:rPr>
-          <w:rFonts w:cstheme="minorHAnsi"/>
-        </w:rPr>
-        <w:t>all</w:t>
-      </w:r>
-      <w:r>
-        <w:rPr>
-          <w:rFonts w:cstheme="minorHAnsi"/>
-        </w:rPr>
-        <w:t xml:space="preserve"> </w:t>
-      </w:r>
-      <w:r>
-        <w:rPr>
-          <w:rFonts w:cstheme="minorHAnsi"/>
-        </w:rPr>
-        <w:t>its</w:t>
-      </w:r>
-      <w:r>
-        <w:rPr>
-          <w:rFonts w:cstheme="minorHAnsi"/>
-        </w:rPr>
-        <w:t xml:space="preserve"> neighbours and add them to a list of nodes that are to be checked on the next time round</w:t>
-      </w:r>
-      <w:r>
-        <w:rPr>
-          <w:rFonts w:cstheme="minorHAnsi"/>
-        </w:rPr>
-        <w:t xml:space="preserve"> and rinse and repeat for the nodes to check</w:t>
-      </w:r>
-      <w:r>
-        <w:rPr>
-          <w:rFonts w:cstheme="minorHAnsi"/>
-        </w:rPr>
-        <w:t>.</w:t>
-      </w:r>
-      <w:r>
-        <w:rPr>
-          <w:rFonts w:cstheme="minorHAnsi"/>
-        </w:rPr>
-        <w:t xml:space="preserve"> </w:t>
-      </w:r>
-      <w:r>
-        <w:rPr>
-          <w:rFonts w:cstheme="minorHAnsi"/>
-        </w:rPr>
-        <w:t>Because of this, the search gradually radiates outwards until the target is found.</w:t>
-      </w:r>
-    </w:p>
-    <w:p>
-      <w:pPr>
-        <w:rPr>
-          <w:rFonts w:cstheme="minorHAnsi"/>
-          <w:color w:val="000000"/>
-          <w:shd w:val="clear" w:color="auto" w:fill="FFFFFF"/>
-        </w:rPr>
-      </w:pPr>
-      <w:r>
-        <w:rPr>
-          <w:rFonts w:cstheme="minorHAnsi"/>
-        </w:rPr>
-        <w:t xml:space="preserve">The A* algorithm was developed after </w:t>
-      </w:r>
-      <w:r>
-        <w:rPr>
-          <w:rFonts w:cstheme="minorHAnsi"/>
-        </w:rPr>
-        <w:t xml:space="preserve">and is a </w:t>
-      </w:r>
-      <w:r>
-        <w:rPr>
-          <w:rFonts w:cstheme="minorHAnsi"/>
-        </w:rPr>
-        <w:t>modification</w:t>
-      </w:r>
-      <w:r>
-        <w:rPr>
-          <w:rFonts w:cstheme="minorHAnsi"/>
-        </w:rPr>
-        <w:t xml:space="preserve"> to a different Pathfinding called </w:t>
-      </w:r>
-      <w:r>
-        <w:rPr>
-          <w:rFonts w:cstheme="minorHAnsi"/>
-        </w:rPr>
-        <w:t>Dijkstra’s Algorithm</w:t>
-      </w:r>
-      <w:r>
-        <w:rPr>
-          <w:rFonts w:cstheme="minorHAnsi"/>
-        </w:rPr>
-        <w:t xml:space="preserve">. Both make use </w:t>
-      </w:r>
-      <w:r>
-        <w:rPr>
-          <w:rFonts w:cstheme="minorHAnsi"/>
-        </w:rPr>
-        <w:t>of prioritising the routes it searches</w:t>
-      </w:r>
-      <w:r>
-        <w:rPr>
-          <w:rFonts w:cstheme="minorHAnsi"/>
-        </w:rPr>
-        <w:t xml:space="preserve"> </w:t>
-      </w:r>
-      <w:proofErr w:type="gramStart"/>
-      <w:r>
-        <w:rPr>
-          <w:rFonts w:cstheme="minorHAnsi"/>
-        </w:rPr>
-        <w:t>through the use of</w:t>
-      </w:r>
-      <w:proofErr w:type="gramEnd"/>
-      <w:r>
-        <w:rPr>
-          <w:rFonts w:cstheme="minorHAnsi"/>
-        </w:rPr>
-        <w:t xml:space="preserve"> a cost to travel for each node.</w:t>
-      </w:r>
-      <w:r>
-        <w:rPr>
-          <w:rFonts w:cstheme="minorHAnsi"/>
-        </w:rPr>
-        <w:t xml:space="preserve"> Higher costs can be assigned to discourage certain routes for reasons such as danger/inefficiency</w:t>
-      </w:r>
-      <w:r>
-        <w:rPr>
-          <w:rFonts w:cstheme="minorHAnsi"/>
-        </w:rPr>
-        <w:t xml:space="preserve"> - t</w:t>
-      </w:r>
-      <w:r>
-        <w:rPr>
-          <w:rFonts w:cstheme="minorHAnsi"/>
-          <w:color w:val="000000"/>
-          <w:shd w:val="clear" w:color="auto" w:fill="FFFFFF"/>
-        </w:rPr>
-        <w:t>hey prioritize paths that seem to be leading it closer to the goal.</w:t>
-      </w:r>
-      <w:r>
-        <w:rPr>
-          <w:rFonts w:cstheme="minorHAnsi"/>
-          <w:i/>
-          <w:color w:val="000000"/>
-          <w:shd w:val="clear" w:color="auto" w:fill="FFFFFF"/>
-        </w:rPr>
-        <w:t xml:space="preserve"> </w:t>
-      </w:r>
-      <w:r>
-        <w:rPr>
-          <w:rFonts w:cstheme="minorHAnsi"/>
-          <w:i/>
-          <w:color w:val="000000"/>
-          <w:shd w:val="clear" w:color="auto" w:fill="FFFFFF"/>
-        </w:rPr>
-        <w:t>(Redblobgames.com, 2019)</w:t>
-      </w:r>
-      <w:r>
-        <w:rPr>
-          <w:rFonts w:cstheme="minorHAnsi"/>
-          <w:i/>
-          <w:color w:val="000000"/>
-          <w:shd w:val="clear" w:color="auto" w:fill="FFFFFF"/>
-        </w:rPr>
-        <w:t>.</w:t>
-      </w:r>
-      <w:r>
-        <w:rPr>
-          <w:rFonts w:cstheme="minorHAnsi"/>
-          <w:i/>
-          <w:color w:val="000000"/>
-          <w:shd w:val="clear" w:color="auto" w:fill="FFFFFF"/>
-        </w:rPr>
-        <w:t xml:space="preserve"> </w:t>
-      </w:r>
-      <w:r>
-        <w:rPr>
-          <w:rFonts w:cstheme="minorHAnsi"/>
-          <w:color w:val="000000"/>
-          <w:shd w:val="clear" w:color="auto" w:fill="FFFFFF"/>
-        </w:rPr>
-        <w:t xml:space="preserve">Starting from the start node, </w:t>
-      </w:r>
-      <w:r>
-        <w:rPr>
-          <w:rFonts w:cstheme="minorHAnsi"/>
-          <w:color w:val="000000"/>
-          <w:shd w:val="clear" w:color="auto" w:fill="FFFFFF"/>
-        </w:rPr>
-        <w:t>its neighbours are checked</w:t>
-      </w:r>
-      <w:r>
-        <w:rPr>
-          <w:rFonts w:cstheme="minorHAnsi"/>
-          <w:color w:val="000000"/>
-          <w:shd w:val="clear" w:color="auto" w:fill="FFFFFF"/>
-        </w:rPr>
-        <w:t xml:space="preserve"> to see if the cost to traverse in that direction is cost effective</w:t>
-      </w:r>
-      <w:r>
-        <w:rPr>
-          <w:rFonts w:cstheme="minorHAnsi"/>
-          <w:color w:val="000000"/>
-          <w:shd w:val="clear" w:color="auto" w:fill="FFFFFF"/>
-        </w:rPr>
-        <w:t xml:space="preserve"> – if so then it’s priority to be checked is calculated using the cost and the heuristic of the current node and the target node.</w:t>
-      </w:r>
-      <w:r>
-        <w:rPr>
-          <w:rFonts w:cstheme="minorHAnsi"/>
-          <w:color w:val="000000"/>
-          <w:shd w:val="clear" w:color="auto" w:fill="FFFFFF"/>
-        </w:rPr>
-        <w:t xml:space="preserve"> </w:t>
-      </w:r>
-      <w:r>
-        <w:rPr>
-          <w:rFonts w:cstheme="minorHAnsi"/>
-          <w:color w:val="000000"/>
-          <w:shd w:val="clear" w:color="auto" w:fill="FFFFFF"/>
-        </w:rPr>
-        <w:t>Dijkstra’s</w:t>
-      </w:r>
-      <w:r>
-        <w:rPr>
-          <w:rFonts w:cstheme="minorHAnsi"/>
-          <w:color w:val="000000"/>
-          <w:shd w:val="clear" w:color="auto" w:fill="FFFFFF"/>
-        </w:rPr>
-        <w:t xml:space="preserve"> and A* uses the heuristic to determine how close currently the search is to the close and</w:t>
-      </w:r>
-      <w:r>
-        <w:rPr>
-          <w:rFonts w:cstheme="minorHAnsi"/>
-          <w:color w:val="000000"/>
-          <w:shd w:val="clear" w:color="auto" w:fill="FFFFFF"/>
-        </w:rPr>
-        <w:t xml:space="preserve"> expand towards the goal more than other directions.</w:t>
-      </w:r>
-      <w:r>
-        <w:rPr>
-          <w:rFonts w:cstheme="minorHAnsi"/>
-          <w:color w:val="000000"/>
-          <w:shd w:val="clear" w:color="auto" w:fill="FFFFFF"/>
-        </w:rPr>
-        <w:t xml:space="preserve"> The priority queue storing the currently searched nodes with their weighting is re-inputted into the function and the search continues until the goal is </w:t>
-      </w:r>
-      <w:r>
-        <w:rPr>
-          <w:rFonts w:cstheme="minorHAnsi"/>
-          <w:color w:val="000000"/>
-          <w:shd w:val="clear" w:color="auto" w:fill="FFFFFF"/>
-        </w:rPr>
-        <w:t>reached</w:t>
-      </w:r>
-      <w:r>
-        <w:rPr>
-          <w:rFonts w:cstheme="minorHAnsi"/>
-          <w:color w:val="000000"/>
-          <w:shd w:val="clear" w:color="auto" w:fill="FFFFFF"/>
-        </w:rPr>
-        <w:t>.</w:t>
-      </w:r>
-    </w:p>
-    <w:p>
-      <w:r>
-        <w:rPr>
-          <w:rFonts w:cstheme="minorHAnsi"/>
-          <w:color w:val="000000"/>
-          <w:shd w:val="clear" w:color="auto" w:fill="FFFFFF"/>
-        </w:rPr>
-        <w:t>For both searches, when the target is reached the path is highlighted and determined by looking back through the parent node of where the search came from – working from the target node back to the starting position.</w:t>
-      </w:r>
-      <w:r>
-        <w:rPr>
-          <w:rFonts w:cstheme="minorHAnsi"/>
-          <w:color w:val="000000"/>
-          <w:shd w:val="clear" w:color="auto" w:fill="FFFFFF"/>
-        </w:rPr>
-        <w:t xml:space="preserve"> The path is constructed and the Pirate entity will follow this.</w:t>
-      </w:r>
-    </w:p>
-    <w:p>
-      <w:pPr>
-        <w:rPr>
-          <w:rFonts w:eastAsiaTheme="majorEastAsia" w:cstheme="minorHAnsi"/>
-          <w:b/>
-        </w:rPr>
-      </w:pPr>
       <w:r>
         <w:rPr>
           <w:rFonts w:cstheme="minorHAnsi"/>

</xml_diff>